<commit_message>
Update Reporte Laboratorio 1 Juan Gamez 0901-16-47.docx
</commit_message>
<xml_diff>
--- a/Reporte Laboratorio 1 Juan Gamez 0901-16-47.docx
+++ b/Reporte Laboratorio 1 Juan Gamez 0901-16-47.docx
@@ -957,8 +957,6 @@
       <w:r>
         <w:t>páginas</w:t>
       </w:r>
-      <w:bookmarkStart w:id="0" w:name="_GoBack"/>
-      <w:bookmarkEnd w:id="0"/>
       <w:r>
         <w:t xml:space="preserve"> web es la creación de las carpetas necesarias para poder almacenar los archivos que se van generando en el desarrollo de la página web.</w:t>
       </w:r>
@@ -1803,6 +1801,36 @@
           <w:rFonts w:ascii="Arial" w:hAnsi="Arial" w:cs="Arial"/>
         </w:rPr>
         <w:t>Link de codigo en Hit HUB:</w:t>
+      </w:r>
+      <w:r>
+        <w:rPr>
+          <w:rFonts w:ascii="Arial" w:hAnsi="Arial" w:cs="Arial"/>
+        </w:rPr>
+        <w:t xml:space="preserve"> </w:t>
+      </w:r>
+      <w:hyperlink r:id="rId19" w:history="1">
+        <w:r>
+          <w:rPr>
+            <w:rStyle w:val="Hipervnculo"/>
+            <w:rFonts w:ascii="Arial" w:hAnsi="Arial" w:cs="Arial"/>
+          </w:rPr>
+          <w:t>https://github.com/JJGB2311/Labora</w:t>
+        </w:r>
+        <w:bookmarkStart w:id="0" w:name="_GoBack"/>
+        <w:bookmarkEnd w:id="0"/>
+        <w:r>
+          <w:rPr>
+            <w:rStyle w:val="Hipervnculo"/>
+            <w:rFonts w:ascii="Arial" w:hAnsi="Arial" w:cs="Arial"/>
+          </w:rPr>
+          <w:t>torio1-DW</w:t>
+        </w:r>
+      </w:hyperlink>
+      <w:r>
+        <w:rPr>
+          <w:rFonts w:ascii="Arial" w:hAnsi="Arial" w:cs="Arial"/>
+        </w:rPr>
+        <w:t xml:space="preserve"> </w:t>
       </w:r>
     </w:p>
     <w:sectPr>
@@ -2492,7 +2520,6 @@
     <w:name w:val="Hyperlink"/>
     <w:basedOn w:val="Fuentedeprrafopredeter"/>
     <w:uiPriority w:val="99"/>
-    <w:semiHidden/>
     <w:unhideWhenUsed/>
     <w:rsid w:val="00CD1677"/>
     <w:rPr>
@@ -2510,6 +2537,30 @@
       <w:ind w:left="720"/>
       <w:contextualSpacing/>
     </w:pPr>
+  </w:style>
+  <w:style w:type="character" w:styleId="Mencinsinresolver">
+    <w:name w:val="Unresolved Mention"/>
+    <w:basedOn w:val="Fuentedeprrafopredeter"/>
+    <w:uiPriority w:val="99"/>
+    <w:semiHidden/>
+    <w:unhideWhenUsed/>
+    <w:rsid w:val="00B20181"/>
+    <w:rPr>
+      <w:color w:val="605E5C"/>
+      <w:shd w:val="clear" w:color="auto" w:fill="E1DFDD"/>
+    </w:rPr>
+  </w:style>
+  <w:style w:type="character" w:styleId="Hipervnculovisitado">
+    <w:name w:val="FollowedHyperlink"/>
+    <w:basedOn w:val="Fuentedeprrafopredeter"/>
+    <w:uiPriority w:val="99"/>
+    <w:semiHidden/>
+    <w:unhideWhenUsed/>
+    <w:rsid w:val="00B20181"/>
+    <w:rPr>
+      <w:color w:val="954F72" w:themeColor="followedHyperlink"/>
+      <w:u w:val="single"/>
+    </w:rPr>
   </w:style>
 </w:styles>
 </file>
@@ -2780,7 +2831,7 @@
 </file>
 
 <file path=customXml/itemProps1.xml><?xml version="1.0" encoding="utf-8"?>
-<ds:datastoreItem xmlns:ds="http://schemas.openxmlformats.org/officeDocument/2006/customXml" ds:itemID="{98A6AB04-7CFD-43D3-A70F-F0C5D1FCBB73}">
+<ds:datastoreItem xmlns:ds="http://schemas.openxmlformats.org/officeDocument/2006/customXml" ds:itemID="{545E14FB-163F-42CD-954F-91488297B745}">
   <ds:schemaRefs>
     <ds:schemaRef ds:uri="http://schemas.openxmlformats.org/officeDocument/2006/bibliography"/>
   </ds:schemaRefs>

</xml_diff>